<commit_message>
Corrected Diagram Error/Update doc
- Fixed Diagram error I caught
</commit_message>
<xml_diff>
--- a/UPDATED_Group4_Project Design.docx
+++ b/UPDATED_Group4_Project Design.docx
@@ -554,29 +554,8 @@
         <w:lastRenderedPageBreak/>
         <w:t>Event-Sequence Diagram:</w:t>
       </w:r>
-    </w:p>
-    <w:p>
-      <w:pPr>
-        <w:rPr>
-          <w:rFonts w:ascii="Times New Roman" w:hAnsi="Times New Roman" w:cs="Times New Roman"/>
-          <w:b/>
-          <w:bCs/>
-          <w:sz w:val="32"/>
-          <w:szCs w:val="32"/>
-        </w:rPr>
-      </w:pPr>
-    </w:p>
-    <w:p>
-      <w:pPr>
-        <w:jc w:val="center"/>
-        <w:rPr>
-          <w:rFonts w:ascii="Times New Roman" w:hAnsi="Times New Roman" w:cs="Times New Roman"/>
-          <w:b/>
-          <w:bCs/>
-          <w:sz w:val="32"/>
-          <w:szCs w:val="32"/>
-        </w:rPr>
-      </w:pPr>
+      <w:bookmarkStart w:id="0" w:name="_GoBack"/>
+      <w:bookmarkEnd w:id="0"/>
     </w:p>
     <w:p>
       <w:pPr>
@@ -617,7 +596,7 @@
             <v:path o:extrusionok="f" gradientshapeok="t" o:connecttype="rect"/>
             <o:lock v:ext="edit" aspectratio="t"/>
           </v:shapetype>
-          <v:shape id="_x0000_i1025" type="#_x0000_t75" style="width:415.5pt;height:561.6pt">
+          <v:shape id="_x0000_i1025" type="#_x0000_t75" style="width:448.8pt;height:614.4pt">
             <v:imagedata r:id="rId7" o:title="Group4_Event_Sequence Diagram"/>
           </v:shape>
         </w:pict>
@@ -3324,8 +3303,6 @@
           <w:szCs w:val="32"/>
         </w:rPr>
       </w:pPr>
-      <w:bookmarkStart w:id="0" w:name="_GoBack"/>
-      <w:bookmarkEnd w:id="0"/>
     </w:p>
     <w:p>
       <w:pPr>
@@ -3556,7 +3533,7 @@
             <w:noProof/>
             <w:color w:val="2E74B5" w:themeColor="accent1" w:themeShade="BF"/>
           </w:rPr>
-          <w:t>7</w:t>
+          <w:t>3</w:t>
         </w:r>
         <w:r>
           <w:rPr>

</xml_diff>